<commit_message>
Documento SAD completo sprint1
</commit_message>
<xml_diff>
--- a/sprint1/entrega/Software Architecture Document/Software_Architecture_Document.docx
+++ b/sprint1/entrega/Software Architecture Document/Software_Architecture_Document.docx
@@ -47,8 +47,30 @@
         <w:rPr>
           <w:lang w:val="es-AR"/>
         </w:rPr>
-        <w:t>Software Architecture Document</w:t>
-      </w:r>
+        <w:t xml:space="preserve">Software </w:t>
+      </w:r>
+      <w:proofErr w:type="spellStart"/>
+      <w:r>
+        <w:rPr>
+          <w:lang w:val="es-AR"/>
+        </w:rPr>
+        <w:t>Architecture</w:t>
+      </w:r>
+      <w:proofErr w:type="spellEnd"/>
+      <w:r>
+        <w:rPr>
+          <w:lang w:val="es-AR"/>
+        </w:rPr>
+        <w:t xml:space="preserve"> </w:t>
+      </w:r>
+      <w:proofErr w:type="spellStart"/>
+      <w:r>
+        <w:rPr>
+          <w:lang w:val="es-AR"/>
+        </w:rPr>
+        <w:t>Document</w:t>
+      </w:r>
+      <w:proofErr w:type="spellEnd"/>
       <w:r>
         <w:rPr>
           <w:lang w:val="es-AR"/>
@@ -74,12 +96,21 @@
           <w:lang w:val="es-AR"/>
         </w:rPr>
       </w:pPr>
+      <w:proofErr w:type="spellStart"/>
       <w:r>
         <w:rPr>
           <w:sz w:val="28"/>
           <w:lang w:val="es-AR"/>
         </w:rPr>
-        <w:t xml:space="preserve">Version </w:t>
+        <w:t>Version</w:t>
+      </w:r>
+      <w:proofErr w:type="spellEnd"/>
+      <w:r>
+        <w:rPr>
+          <w:sz w:val="28"/>
+          <w:lang w:val="es-AR"/>
+        </w:rPr>
+        <w:t xml:space="preserve"> </w:t>
       </w:r>
       <w:r>
         <w:rPr>
@@ -143,13 +174,29 @@
           <w:lang w:val="es-AR"/>
         </w:rPr>
       </w:pPr>
+      <w:proofErr w:type="spellStart"/>
       <w:r>
         <w:rPr>
           <w:lang w:val="es-AR"/>
         </w:rPr>
         <w:lastRenderedPageBreak/>
-        <w:t>Revision History</w:t>
-      </w:r>
+        <w:t>Revision</w:t>
+      </w:r>
+      <w:proofErr w:type="spellEnd"/>
+      <w:r>
+        <w:rPr>
+          <w:lang w:val="es-AR"/>
+        </w:rPr>
+        <w:t xml:space="preserve"> </w:t>
+      </w:r>
+      <w:proofErr w:type="spellStart"/>
+      <w:r>
+        <w:rPr>
+          <w:lang w:val="es-AR"/>
+        </w:rPr>
+        <w:t>History</w:t>
+      </w:r>
+      <w:proofErr w:type="spellEnd"/>
     </w:p>
     <w:tbl>
       <w:tblPr>
@@ -172,12 +219,6 @@
         <w:gridCol w:w="2304"/>
       </w:tblGrid>
       <w:tr>
-        <w:tblPrEx>
-          <w:tblCellMar>
-            <w:top w:w="0" w:type="dxa"/>
-            <w:bottom w:w="0" w:type="dxa"/>
-          </w:tblCellMar>
-        </w:tblPrEx>
         <w:tc>
           <w:tcPr>
             <w:tcW w:w="2304" w:type="dxa"/>
@@ -213,6 +254,7 @@
                 <w:lang w:val="es-AR"/>
               </w:rPr>
             </w:pPr>
+            <w:proofErr w:type="spellStart"/>
             <w:r>
               <w:rPr>
                 <w:b/>
@@ -220,6 +262,7 @@
               </w:rPr>
               <w:t>Version</w:t>
             </w:r>
+            <w:proofErr w:type="spellEnd"/>
           </w:p>
         </w:tc>
         <w:tc>
@@ -235,6 +278,7 @@
                 <w:lang w:val="es-AR"/>
               </w:rPr>
             </w:pPr>
+            <w:proofErr w:type="spellStart"/>
             <w:r>
               <w:rPr>
                 <w:b/>
@@ -242,6 +286,7 @@
               </w:rPr>
               <w:t>Description</w:t>
             </w:r>
+            <w:proofErr w:type="spellEnd"/>
           </w:p>
         </w:tc>
         <w:tc>
@@ -257,6 +302,7 @@
                 <w:lang w:val="es-AR"/>
               </w:rPr>
             </w:pPr>
+            <w:proofErr w:type="spellStart"/>
             <w:r>
               <w:rPr>
                 <w:b/>
@@ -264,16 +310,11 @@
               </w:rPr>
               <w:t>Author</w:t>
             </w:r>
+            <w:proofErr w:type="spellEnd"/>
           </w:p>
         </w:tc>
       </w:tr>
       <w:tr>
-        <w:tblPrEx>
-          <w:tblCellMar>
-            <w:top w:w="0" w:type="dxa"/>
-            <w:bottom w:w="0" w:type="dxa"/>
-          </w:tblCellMar>
-        </w:tblPrEx>
         <w:tc>
           <w:tcPr>
             <w:tcW w:w="2304" w:type="dxa"/>
@@ -346,12 +387,6 @@
         </w:tc>
       </w:tr>
       <w:tr>
-        <w:tblPrEx>
-          <w:tblCellMar>
-            <w:top w:w="0" w:type="dxa"/>
-            <w:bottom w:w="0" w:type="dxa"/>
-          </w:tblCellMar>
-        </w:tblPrEx>
         <w:tc>
           <w:tcPr>
             <w:tcW w:w="2304" w:type="dxa"/>
@@ -406,12 +441,6 @@
         </w:tc>
       </w:tr>
       <w:tr>
-        <w:tblPrEx>
-          <w:tblCellMar>
-            <w:top w:w="0" w:type="dxa"/>
-            <w:bottom w:w="0" w:type="dxa"/>
-          </w:tblCellMar>
-        </w:tblPrEx>
         <w:tc>
           <w:tcPr>
             <w:tcW w:w="2304" w:type="dxa"/>
@@ -466,12 +495,6 @@
         </w:tc>
       </w:tr>
       <w:tr>
-        <w:tblPrEx>
-          <w:tblCellMar>
-            <w:top w:w="0" w:type="dxa"/>
-            <w:bottom w:w="0" w:type="dxa"/>
-          </w:tblCellMar>
-        </w:tblPrEx>
         <w:tc>
           <w:tcPr>
             <w:tcW w:w="2304" w:type="dxa"/>
@@ -551,8 +574,30 @@
           <w:lang w:val="es-AR"/>
         </w:rPr>
         <w:lastRenderedPageBreak/>
-        <w:t>Table of Contents</w:t>
-      </w:r>
+        <w:t xml:space="preserve">Table </w:t>
+      </w:r>
+      <w:proofErr w:type="spellStart"/>
+      <w:r>
+        <w:rPr>
+          <w:lang w:val="es-AR"/>
+        </w:rPr>
+        <w:t>of</w:t>
+      </w:r>
+      <w:proofErr w:type="spellEnd"/>
+      <w:r>
+        <w:rPr>
+          <w:lang w:val="es-AR"/>
+        </w:rPr>
+        <w:t xml:space="preserve"> </w:t>
+      </w:r>
+      <w:proofErr w:type="spellStart"/>
+      <w:r>
+        <w:rPr>
+          <w:lang w:val="es-AR"/>
+        </w:rPr>
+        <w:t>Contents</w:t>
+      </w:r>
+      <w:proofErr w:type="spellEnd"/>
     </w:p>
     <w:p>
       <w:pPr>
@@ -613,41 +658,48 @@
       <w:r>
         <w:rPr>
           <w:noProof/>
+          <w:lang w:val="es-AR"/>
         </w:rPr>
         <w:tab/>
       </w:r>
       <w:r>
         <w:rPr>
           <w:noProof/>
+          <w:lang w:val="es-AR"/>
         </w:rPr>
         <w:fldChar w:fldCharType="begin"/>
       </w:r>
       <w:r>
         <w:rPr>
           <w:noProof/>
+          <w:lang w:val="es-AR"/>
         </w:rPr>
         <w:instrText xml:space="preserve"> PAGEREF _Toc74582055 \h </w:instrText>
       </w:r>
       <w:r>
         <w:rPr>
           <w:noProof/>
-        </w:rPr>
-      </w:r>
-      <w:r>
-        <w:rPr>
-          <w:noProof/>
+          <w:lang w:val="es-AR"/>
+        </w:rPr>
+      </w:r>
+      <w:r>
+        <w:rPr>
+          <w:noProof/>
+          <w:lang w:val="es-AR"/>
         </w:rPr>
         <w:fldChar w:fldCharType="separate"/>
       </w:r>
       <w:r>
         <w:rPr>
           <w:noProof/>
+          <w:lang w:val="es-AR"/>
         </w:rPr>
         <w:t>4</w:t>
       </w:r>
       <w:r>
         <w:rPr>
           <w:noProof/>
+          <w:lang w:val="es-AR"/>
         </w:rPr>
         <w:fldChar w:fldCharType="end"/>
       </w:r>
@@ -693,41 +745,48 @@
       <w:r>
         <w:rPr>
           <w:noProof/>
+          <w:lang w:val="es-AR"/>
         </w:rPr>
         <w:tab/>
       </w:r>
       <w:r>
         <w:rPr>
           <w:noProof/>
+          <w:lang w:val="es-AR"/>
         </w:rPr>
         <w:fldChar w:fldCharType="begin"/>
       </w:r>
       <w:r>
         <w:rPr>
           <w:noProof/>
+          <w:lang w:val="es-AR"/>
         </w:rPr>
         <w:instrText xml:space="preserve"> PAGEREF _Toc74582056 \h </w:instrText>
       </w:r>
       <w:r>
         <w:rPr>
           <w:noProof/>
-        </w:rPr>
-      </w:r>
-      <w:r>
-        <w:rPr>
-          <w:noProof/>
+          <w:lang w:val="es-AR"/>
+        </w:rPr>
+      </w:r>
+      <w:r>
+        <w:rPr>
+          <w:noProof/>
+          <w:lang w:val="es-AR"/>
         </w:rPr>
         <w:fldChar w:fldCharType="separate"/>
       </w:r>
       <w:r>
         <w:rPr>
           <w:noProof/>
+          <w:lang w:val="es-AR"/>
         </w:rPr>
         <w:t>4</w:t>
       </w:r>
       <w:r>
         <w:rPr>
           <w:noProof/>
+          <w:lang w:val="es-AR"/>
         </w:rPr>
         <w:fldChar w:fldCharType="end"/>
       </w:r>
@@ -773,41 +832,48 @@
       <w:r>
         <w:rPr>
           <w:noProof/>
+          <w:lang w:val="es-AR"/>
         </w:rPr>
         <w:tab/>
       </w:r>
       <w:r>
         <w:rPr>
           <w:noProof/>
+          <w:lang w:val="es-AR"/>
         </w:rPr>
         <w:fldChar w:fldCharType="begin"/>
       </w:r>
       <w:r>
         <w:rPr>
           <w:noProof/>
+          <w:lang w:val="es-AR"/>
         </w:rPr>
         <w:instrText xml:space="preserve"> PAGEREF _Toc74582057 \h </w:instrText>
       </w:r>
       <w:r>
         <w:rPr>
           <w:noProof/>
-        </w:rPr>
-      </w:r>
-      <w:r>
-        <w:rPr>
-          <w:noProof/>
+          <w:lang w:val="es-AR"/>
+        </w:rPr>
+      </w:r>
+      <w:r>
+        <w:rPr>
+          <w:noProof/>
+          <w:lang w:val="es-AR"/>
         </w:rPr>
         <w:fldChar w:fldCharType="separate"/>
       </w:r>
       <w:r>
         <w:rPr>
           <w:noProof/>
+          <w:lang w:val="es-AR"/>
         </w:rPr>
         <w:t>4</w:t>
       </w:r>
       <w:r>
         <w:rPr>
           <w:noProof/>
+          <w:lang w:val="es-AR"/>
         </w:rPr>
         <w:fldChar w:fldCharType="end"/>
       </w:r>
@@ -853,41 +919,48 @@
       <w:r>
         <w:rPr>
           <w:noProof/>
+          <w:lang w:val="es-AR"/>
         </w:rPr>
         <w:tab/>
       </w:r>
       <w:r>
         <w:rPr>
           <w:noProof/>
+          <w:lang w:val="es-AR"/>
         </w:rPr>
         <w:fldChar w:fldCharType="begin"/>
       </w:r>
       <w:r>
         <w:rPr>
           <w:noProof/>
+          <w:lang w:val="es-AR"/>
         </w:rPr>
         <w:instrText xml:space="preserve"> PAGEREF _Toc74582058 \h </w:instrText>
       </w:r>
       <w:r>
         <w:rPr>
           <w:noProof/>
-        </w:rPr>
-      </w:r>
-      <w:r>
-        <w:rPr>
-          <w:noProof/>
+          <w:lang w:val="es-AR"/>
+        </w:rPr>
+      </w:r>
+      <w:r>
+        <w:rPr>
+          <w:noProof/>
+          <w:lang w:val="es-AR"/>
         </w:rPr>
         <w:fldChar w:fldCharType="separate"/>
       </w:r>
       <w:r>
         <w:rPr>
           <w:noProof/>
+          <w:lang w:val="es-AR"/>
         </w:rPr>
         <w:t>5</w:t>
       </w:r>
       <w:r>
         <w:rPr>
           <w:noProof/>
+          <w:lang w:val="es-AR"/>
         </w:rPr>
         <w:fldChar w:fldCharType="end"/>
       </w:r>
@@ -933,41 +1006,48 @@
       <w:r>
         <w:rPr>
           <w:noProof/>
+          <w:lang w:val="es-AR"/>
         </w:rPr>
         <w:tab/>
       </w:r>
       <w:r>
         <w:rPr>
           <w:noProof/>
+          <w:lang w:val="es-AR"/>
         </w:rPr>
         <w:fldChar w:fldCharType="begin"/>
       </w:r>
       <w:r>
         <w:rPr>
           <w:noProof/>
+          <w:lang w:val="es-AR"/>
         </w:rPr>
         <w:instrText xml:space="preserve"> PAGEREF _Toc74582059 \h </w:instrText>
       </w:r>
       <w:r>
         <w:rPr>
           <w:noProof/>
-        </w:rPr>
-      </w:r>
-      <w:r>
-        <w:rPr>
-          <w:noProof/>
+          <w:lang w:val="es-AR"/>
+        </w:rPr>
+      </w:r>
+      <w:r>
+        <w:rPr>
+          <w:noProof/>
+          <w:lang w:val="es-AR"/>
         </w:rPr>
         <w:fldChar w:fldCharType="separate"/>
       </w:r>
       <w:r>
         <w:rPr>
           <w:noProof/>
+          <w:lang w:val="es-AR"/>
         </w:rPr>
         <w:t>5</w:t>
       </w:r>
       <w:r>
         <w:rPr>
           <w:noProof/>
+          <w:lang w:val="es-AR"/>
         </w:rPr>
         <w:fldChar w:fldCharType="end"/>
       </w:r>
@@ -1014,8 +1094,30 @@
         <w:rPr>
           <w:lang w:val="es-AR"/>
         </w:rPr>
-        <w:t>Software Architecture Document</w:t>
-      </w:r>
+        <w:t xml:space="preserve">Software </w:t>
+      </w:r>
+      <w:proofErr w:type="spellStart"/>
+      <w:r>
+        <w:rPr>
+          <w:lang w:val="es-AR"/>
+        </w:rPr>
+        <w:t>Architecture</w:t>
+      </w:r>
+      <w:proofErr w:type="spellEnd"/>
+      <w:r>
+        <w:rPr>
+          <w:lang w:val="es-AR"/>
+        </w:rPr>
+        <w:t xml:space="preserve"> </w:t>
+      </w:r>
+      <w:proofErr w:type="spellStart"/>
+      <w:r>
+        <w:rPr>
+          <w:lang w:val="es-AR"/>
+        </w:rPr>
+        <w:t>Document</w:t>
+      </w:r>
+      <w:proofErr w:type="spellEnd"/>
       <w:r>
         <w:rPr>
           <w:lang w:val="es-AR"/>
@@ -1038,6 +1140,7 @@
       </w:pPr>
       <w:bookmarkStart w:id="0" w:name="_Toc456598586"/>
       <w:bookmarkStart w:id="1" w:name="_Toc74582055"/>
+      <w:proofErr w:type="spellStart"/>
       <w:r>
         <w:rPr>
           <w:lang w:val="es-AR"/>
@@ -1046,6 +1149,7 @@
       </w:r>
       <w:bookmarkEnd w:id="0"/>
       <w:bookmarkEnd w:id="1"/>
+      <w:proofErr w:type="spellEnd"/>
     </w:p>
     <w:p>
       <w:pPr>
@@ -1076,7 +1180,49 @@
         <w:rPr>
           <w:lang w:val="es-AR"/>
         </w:rPr>
-        <w:t>, la cual incluye dos User Stories del Product Backlog</w:t>
+        <w:t xml:space="preserve">, la cual incluye dos </w:t>
+      </w:r>
+      <w:proofErr w:type="spellStart"/>
+      <w:r>
+        <w:rPr>
+          <w:lang w:val="es-AR"/>
+        </w:rPr>
+        <w:t>User</w:t>
+      </w:r>
+      <w:proofErr w:type="spellEnd"/>
+      <w:r>
+        <w:rPr>
+          <w:lang w:val="es-AR"/>
+        </w:rPr>
+        <w:t xml:space="preserve"> </w:t>
+      </w:r>
+      <w:proofErr w:type="spellStart"/>
+      <w:r>
+        <w:rPr>
+          <w:lang w:val="es-AR"/>
+        </w:rPr>
+        <w:t>Stories</w:t>
+      </w:r>
+      <w:proofErr w:type="spellEnd"/>
+      <w:r>
+        <w:rPr>
+          <w:lang w:val="es-AR"/>
+        </w:rPr>
+        <w:t xml:space="preserve"> del </w:t>
+      </w:r>
+      <w:proofErr w:type="spellStart"/>
+      <w:r>
+        <w:rPr>
+          <w:lang w:val="es-AR"/>
+        </w:rPr>
+        <w:t>Product</w:t>
+      </w:r>
+      <w:proofErr w:type="spellEnd"/>
+      <w:r>
+        <w:rPr>
+          <w:lang w:val="es-AR"/>
+        </w:rPr>
+        <w:t xml:space="preserve"> Backlog</w:t>
       </w:r>
       <w:r>
         <w:rPr>
@@ -1163,18 +1309,21 @@
       </w:pPr>
       <w:bookmarkStart w:id="3" w:name="_Toc74582056"/>
       <w:bookmarkEnd w:id="2"/>
+      <w:proofErr w:type="spellStart"/>
       <w:r>
         <w:rPr>
           <w:lang w:val="es-AR"/>
         </w:rPr>
         <w:t>Structural</w:t>
       </w:r>
+      <w:proofErr w:type="spellEnd"/>
       <w:r>
         <w:rPr>
           <w:lang w:val="es-AR"/>
         </w:rPr>
         <w:t xml:space="preserve"> </w:t>
       </w:r>
+      <w:proofErr w:type="spellStart"/>
       <w:r>
         <w:rPr>
           <w:lang w:val="es-AR"/>
@@ -1182,6 +1331,7 @@
         <w:t>Diagrams</w:t>
       </w:r>
       <w:bookmarkEnd w:id="3"/>
+      <w:proofErr w:type="spellEnd"/>
       <w:r>
         <w:rPr>
           <w:lang w:val="es-AR"/>
@@ -1231,18 +1381,40 @@
         </w:rPr>
       </w:pPr>
       <w:bookmarkStart w:id="4" w:name="_Toc74582057"/>
-      <w:r>
-        <w:rPr>
-          <w:lang w:val="es-AR"/>
-        </w:rPr>
-        <w:t>Class Diagram</w:t>
+      <w:proofErr w:type="spellStart"/>
+      <w:r>
+        <w:rPr>
+          <w:lang w:val="es-AR"/>
+        </w:rPr>
+        <w:t>Class</w:t>
+      </w:r>
+      <w:proofErr w:type="spellEnd"/>
+      <w:r>
+        <w:rPr>
+          <w:lang w:val="es-AR"/>
+        </w:rPr>
+        <w:t xml:space="preserve"> </w:t>
+      </w:r>
+      <w:proofErr w:type="spellStart"/>
+      <w:r>
+        <w:rPr>
+          <w:lang w:val="es-AR"/>
+        </w:rPr>
+        <w:t>Diagram</w:t>
       </w:r>
       <w:bookmarkEnd w:id="4"/>
-    </w:p>
-    <w:p>
-      <w:r>
-        <w:rPr>
-          <w:noProof/>
+      <w:proofErr w:type="spellEnd"/>
+    </w:p>
+    <w:p>
+      <w:pPr>
+        <w:rPr>
+          <w:lang w:val="es-AR"/>
+        </w:rPr>
+      </w:pPr>
+      <w:r>
+        <w:rPr>
+          <w:noProof/>
+          <w:lang w:val="es-AR"/>
         </w:rPr>
         <w:drawing>
           <wp:inline distT="0" distB="0" distL="0" distR="0" wp14:anchorId="59775D7C" wp14:editId="089DA8F1">
@@ -1294,7 +1466,13 @@
         </w:drawing>
       </w:r>
     </w:p>
-    <w:p/>
+    <w:p>
+      <w:pPr>
+        <w:rPr>
+          <w:lang w:val="es-AR"/>
+        </w:rPr>
+      </w:pPr>
+    </w:p>
     <w:p>
       <w:pPr>
         <w:numPr>
@@ -1392,7 +1570,35 @@
         <w:rPr>
           <w:lang w:val="es-AR"/>
         </w:rPr>
-        <w:t>El ciudadano además de contar con los geters y seters, puede solicitar un retiro de materiales</w:t>
+        <w:t xml:space="preserve">El ciudadano además de contar con los </w:t>
+      </w:r>
+      <w:proofErr w:type="spellStart"/>
+      <w:r>
+        <w:rPr>
+          <w:lang w:val="es-AR"/>
+        </w:rPr>
+        <w:t>geters</w:t>
+      </w:r>
+      <w:proofErr w:type="spellEnd"/>
+      <w:r>
+        <w:rPr>
+          <w:lang w:val="es-AR"/>
+        </w:rPr>
+        <w:t xml:space="preserve"> y </w:t>
+      </w:r>
+      <w:proofErr w:type="spellStart"/>
+      <w:r>
+        <w:rPr>
+          <w:lang w:val="es-AR"/>
+        </w:rPr>
+        <w:t>seters</w:t>
+      </w:r>
+      <w:proofErr w:type="spellEnd"/>
+      <w:r>
+        <w:rPr>
+          <w:lang w:val="es-AR"/>
+        </w:rPr>
+        <w:t>, puede solicitar un retiro de materiales</w:t>
       </w:r>
       <w:r>
         <w:rPr>
@@ -1425,13 +1631,23 @@
           <w:lang w:val="es-AR"/>
         </w:rPr>
       </w:pPr>
+      <w:proofErr w:type="spellStart"/>
       <w:r>
         <w:rPr>
           <w:b/>
           <w:bCs/>
           <w:lang w:val="es-AR"/>
         </w:rPr>
-        <w:t>SolicitudRetiro:</w:t>
+        <w:t>SolicitudRetiro</w:t>
+      </w:r>
+      <w:proofErr w:type="spellEnd"/>
+      <w:r>
+        <w:rPr>
+          <w:b/>
+          <w:bCs/>
+          <w:lang w:val="es-AR"/>
+        </w:rPr>
+        <w:t>:</w:t>
       </w:r>
     </w:p>
     <w:p>
@@ -1471,7 +1687,35 @@
         <w:rPr>
           <w:lang w:val="es-AR"/>
         </w:rPr>
-        <w:t>Es una clase contenedora, cuenta con los geters y seters.</w:t>
+        <w:t xml:space="preserve">Es una clase contenedora, cuenta con los </w:t>
+      </w:r>
+      <w:proofErr w:type="spellStart"/>
+      <w:r>
+        <w:rPr>
+          <w:lang w:val="es-AR"/>
+        </w:rPr>
+        <w:t>geters</w:t>
+      </w:r>
+      <w:proofErr w:type="spellEnd"/>
+      <w:r>
+        <w:rPr>
+          <w:lang w:val="es-AR"/>
+        </w:rPr>
+        <w:t xml:space="preserve"> y </w:t>
+      </w:r>
+      <w:proofErr w:type="spellStart"/>
+      <w:r>
+        <w:rPr>
+          <w:lang w:val="es-AR"/>
+        </w:rPr>
+        <w:t>seters</w:t>
+      </w:r>
+      <w:proofErr w:type="spellEnd"/>
+      <w:r>
+        <w:rPr>
+          <w:lang w:val="es-AR"/>
+        </w:rPr>
+        <w:t>.</w:t>
       </w:r>
     </w:p>
     <w:p>
@@ -1573,7 +1817,35 @@
         <w:rPr>
           <w:lang w:val="es-AR"/>
         </w:rPr>
-        <w:t>Tiene los seters y geters de las coordenadas por si se desea trasladar la sucursal de la cooperativa y además posee un método que agrega la solicitud de retiro.</w:t>
+        <w:t xml:space="preserve">Tiene los </w:t>
+      </w:r>
+      <w:proofErr w:type="spellStart"/>
+      <w:r>
+        <w:rPr>
+          <w:lang w:val="es-AR"/>
+        </w:rPr>
+        <w:t>seters</w:t>
+      </w:r>
+      <w:proofErr w:type="spellEnd"/>
+      <w:r>
+        <w:rPr>
+          <w:lang w:val="es-AR"/>
+        </w:rPr>
+        <w:t xml:space="preserve"> y </w:t>
+      </w:r>
+      <w:proofErr w:type="spellStart"/>
+      <w:r>
+        <w:rPr>
+          <w:lang w:val="es-AR"/>
+        </w:rPr>
+        <w:t>geters</w:t>
+      </w:r>
+      <w:proofErr w:type="spellEnd"/>
+      <w:r>
+        <w:rPr>
+          <w:lang w:val="es-AR"/>
+        </w:rPr>
+        <w:t xml:space="preserve"> de las coordenadas por si se desea trasladar la sucursal de la cooperativa y además posee un método que agrega la solicitud de retiro.</w:t>
       </w:r>
     </w:p>
     <w:p>
@@ -1695,12 +1967,14 @@
         </w:rPr>
       </w:pPr>
       <w:bookmarkStart w:id="5" w:name="_Toc74582058"/>
+      <w:proofErr w:type="spellStart"/>
       <w:r>
         <w:rPr>
           <w:lang w:val="es-AR"/>
         </w:rPr>
         <w:t>Behavioral</w:t>
       </w:r>
+      <w:proofErr w:type="spellEnd"/>
       <w:r>
         <w:rPr>
           <w:lang w:val="es-AR"/>
@@ -1723,11 +1997,26 @@
         </w:rPr>
       </w:pPr>
       <w:bookmarkStart w:id="6" w:name="_Toc74582059"/>
-      <w:r>
-        <w:rPr>
-          <w:lang w:val="es-AR"/>
-        </w:rPr>
-        <w:t>Sequence Diagram</w:t>
+      <w:proofErr w:type="spellStart"/>
+      <w:r>
+        <w:rPr>
+          <w:lang w:val="es-AR"/>
+        </w:rPr>
+        <w:t>Sequence</w:t>
+      </w:r>
+      <w:proofErr w:type="spellEnd"/>
+      <w:r>
+        <w:rPr>
+          <w:lang w:val="es-AR"/>
+        </w:rPr>
+        <w:t xml:space="preserve"> </w:t>
+      </w:r>
+      <w:proofErr w:type="spellStart"/>
+      <w:r>
+        <w:rPr>
+          <w:lang w:val="es-AR"/>
+        </w:rPr>
+        <w:t>Diagram</w:t>
       </w:r>
       <w:r>
         <w:rPr>
@@ -1736,6 +2025,7 @@
         <w:t>s</w:t>
       </w:r>
       <w:bookmarkEnd w:id="6"/>
+      <w:proofErr w:type="spellEnd"/>
     </w:p>
     <w:p>
       <w:pPr>
@@ -1748,10 +2038,14 @@
       <w:pPr>
         <w:pStyle w:val="Textoindependiente"/>
         <w:jc w:val="center"/>
-      </w:pPr>
-      <w:r>
-        <w:rPr>
-          <w:noProof/>
+        <w:rPr>
+          <w:lang w:val="es-AR"/>
+        </w:rPr>
+      </w:pPr>
+      <w:r>
+        <w:rPr>
+          <w:noProof/>
+          <w:lang w:val="es-AR"/>
         </w:rPr>
         <w:drawing>
           <wp:inline distT="0" distB="0" distL="0" distR="0" wp14:anchorId="79C22440" wp14:editId="160C6F4C">
@@ -1806,13 +2100,106 @@
     <w:p>
       <w:pPr>
         <w:pStyle w:val="Textoindependiente"/>
-      </w:pPr>
+        <w:rPr>
+          <w:lang w:val="es-AR"/>
+        </w:rPr>
+      </w:pPr>
+      <w:r>
+        <w:rPr>
+          <w:lang w:val="es-AR"/>
+        </w:rPr>
+        <w:t>En este diagrama de secuencias se representa la función “</w:t>
+      </w:r>
+      <w:proofErr w:type="spellStart"/>
+      <w:r>
+        <w:rPr>
+          <w:lang w:val="es-AR"/>
+        </w:rPr>
+        <w:t>getInfo</w:t>
+      </w:r>
+      <w:proofErr w:type="spellEnd"/>
+      <w:r>
+        <w:rPr>
+          <w:lang w:val="es-AR"/>
+        </w:rPr>
+        <w:t>” que es pedida al objeto</w:t>
+      </w:r>
+      <w:r>
+        <w:rPr>
+          <w:lang w:val="es-AR"/>
+        </w:rPr>
+        <w:t xml:space="preserve"> cartelera del tipo </w:t>
+      </w:r>
+      <w:proofErr w:type="spellStart"/>
+      <w:r>
+        <w:rPr>
+          <w:lang w:val="es-AR"/>
+        </w:rPr>
+        <w:t>CarteleraVirtual</w:t>
+      </w:r>
+      <w:proofErr w:type="spellEnd"/>
+      <w:r>
+        <w:rPr>
+          <w:lang w:val="es-AR"/>
+        </w:rPr>
+        <w:t>.</w:t>
+      </w:r>
+      <w:r>
+        <w:rPr>
+          <w:lang w:val="es-AR"/>
+        </w:rPr>
+        <w:br/>
+        <w:t xml:space="preserve">Este método tiene un </w:t>
+      </w:r>
+      <w:proofErr w:type="spellStart"/>
+      <w:r>
+        <w:rPr>
+          <w:lang w:val="es-AR"/>
+        </w:rPr>
+        <w:t>for</w:t>
+      </w:r>
+      <w:proofErr w:type="spellEnd"/>
+      <w:r>
+        <w:rPr>
+          <w:lang w:val="es-AR"/>
+        </w:rPr>
+        <w:t xml:space="preserve"> que recorre la lista de materiales buscando sus nombres y su descripción concatenándolas en un variable de tipo </w:t>
+      </w:r>
+      <w:proofErr w:type="spellStart"/>
+      <w:r>
+        <w:rPr>
+          <w:lang w:val="es-AR"/>
+        </w:rPr>
+        <w:t>String</w:t>
+      </w:r>
+      <w:proofErr w:type="spellEnd"/>
+      <w:r>
+        <w:rPr>
+          <w:lang w:val="es-AR"/>
+        </w:rPr>
+        <w:t xml:space="preserve">, para </w:t>
+      </w:r>
+      <w:proofErr w:type="spellStart"/>
+      <w:r>
+        <w:rPr>
+          <w:lang w:val="es-AR"/>
+        </w:rPr>
+        <w:t>asi</w:t>
+      </w:r>
+      <w:proofErr w:type="spellEnd"/>
+      <w:r>
+        <w:rPr>
+          <w:lang w:val="es-AR"/>
+        </w:rPr>
+        <w:t xml:space="preserve"> retornarla.</w:t>
+      </w:r>
     </w:p>
     <w:p>
       <w:pPr>
         <w:pStyle w:val="Textoindependiente"/>
         <w:jc w:val="center"/>
         <w:rPr>
+          <w:noProof/>
           <w:lang w:val="es-AR"/>
         </w:rPr>
       </w:pPr>
@@ -1872,6 +2259,100 @@
         </w:drawing>
       </w:r>
     </w:p>
+    <w:p>
+      <w:pPr>
+        <w:rPr>
+          <w:lang w:val="es-AR"/>
+        </w:rPr>
+      </w:pPr>
+    </w:p>
+    <w:p>
+      <w:pPr>
+        <w:rPr>
+          <w:noProof/>
+          <w:lang w:val="es-AR"/>
+        </w:rPr>
+      </w:pPr>
+    </w:p>
+    <w:p>
+      <w:pPr>
+        <w:tabs>
+          <w:tab w:val="left" w:pos="1935"/>
+        </w:tabs>
+        <w:rPr>
+          <w:lang w:val="es-AR"/>
+        </w:rPr>
+      </w:pPr>
+      <w:r>
+        <w:rPr>
+          <w:lang w:val="es-AR"/>
+        </w:rPr>
+        <w:t xml:space="preserve">En este diagrama de secuencias se representa la función </w:t>
+      </w:r>
+      <w:proofErr w:type="spellStart"/>
+      <w:r>
+        <w:rPr>
+          <w:lang w:val="es-AR"/>
+        </w:rPr>
+        <w:t>solicitarRetiro</w:t>
+      </w:r>
+      <w:proofErr w:type="spellEnd"/>
+      <w:r>
+        <w:rPr>
+          <w:lang w:val="es-AR"/>
+        </w:rPr>
+        <w:t xml:space="preserve"> de la clase Ciudadano.</w:t>
+      </w:r>
+      <w:r>
+        <w:rPr>
+          <w:lang w:val="es-AR"/>
+        </w:rPr>
+        <w:br/>
+        <w:t xml:space="preserve">Se solicitan las coordenadas a la cooperativa “c”, para luego poder calcular la distancia del ciudadano a la cooperativa. A este resultado, posteriormente se lo comparará con el “LIMITEDISTANCIA” de la cooperativa, si está dentro del parámetro, se preguntará la capacidad de transporte mediante la </w:t>
+      </w:r>
+      <w:proofErr w:type="spellStart"/>
+      <w:r>
+        <w:rPr>
+          <w:lang w:val="es-AR"/>
+        </w:rPr>
+        <w:t>funcion</w:t>
+      </w:r>
+      <w:proofErr w:type="spellEnd"/>
+      <w:r>
+        <w:rPr>
+          <w:lang w:val="es-AR"/>
+        </w:rPr>
+        <w:t xml:space="preserve"> “</w:t>
+      </w:r>
+      <w:proofErr w:type="spellStart"/>
+      <w:r>
+        <w:rPr>
+          <w:lang w:val="es-AR"/>
+        </w:rPr>
+        <w:t>getCapacidad_</w:t>
+      </w:r>
+      <w:proofErr w:type="gramStart"/>
+      <w:r>
+        <w:rPr>
+          <w:lang w:val="es-AR"/>
+        </w:rPr>
+        <w:t>transporte</w:t>
+      </w:r>
+      <w:proofErr w:type="spellEnd"/>
+      <w:r>
+        <w:rPr>
+          <w:lang w:val="es-AR"/>
+        </w:rPr>
+        <w:t>(</w:t>
+      </w:r>
+      <w:proofErr w:type="gramEnd"/>
+      <w:r>
+        <w:rPr>
+          <w:lang w:val="es-AR"/>
+        </w:rPr>
+        <w:t>)” para luego crear una solicitud de transporte, agregarla y finalizar retornando true. En caso de que la distancia este fuera del parámetro, se retornará falso.</w:t>
+      </w:r>
+    </w:p>
     <w:sectPr>
       <w:headerReference w:type="default" r:id="rId13"/>
       <w:footerReference w:type="default" r:id="rId14"/>
@@ -1970,12 +2451,6 @@
       <w:gridCol w:w="3162"/>
     </w:tblGrid>
     <w:tr>
-      <w:tblPrEx>
-        <w:tblCellMar>
-          <w:top w:w="0" w:type="dxa"/>
-          <w:bottom w:w="0" w:type="dxa"/>
-        </w:tblCellMar>
-      </w:tblPrEx>
       <w:tc>
         <w:tcPr>
           <w:tcW w:w="3162" w:type="dxa"/>
@@ -2012,11 +2487,21 @@
           <w:r>
             <w:sym w:font="Symbol" w:char="F0D3"/>
           </w:r>
-          <w:fldSimple w:instr=" DOCPROPERTY &quot;Company&quot;  \* MERGEFORMAT ">
-            <w:r>
-              <w:t>&lt;Company Name&gt;</w:t>
-            </w:r>
-          </w:fldSimple>
+          <w:r>
+            <w:fldChar w:fldCharType="begin"/>
+          </w:r>
+          <w:r>
+            <w:instrText xml:space="preserve"> DOCPROPERTY "Company"  \* MERGEFORMAT </w:instrText>
+          </w:r>
+          <w:r>
+            <w:fldChar w:fldCharType="separate"/>
+          </w:r>
+          <w:r>
+            <w:t>&lt;Company Name&gt;</w:t>
+          </w:r>
+          <w:r>
+            <w:fldChar w:fldCharType="end"/>
+          </w:r>
           <w:r>
             <w:t xml:space="preserve">, </w:t>
           </w:r>
@@ -2239,20 +2724,16 @@
       <w:gridCol w:w="3179"/>
     </w:tblGrid>
     <w:tr>
-      <w:tblPrEx>
-        <w:tblCellMar>
-          <w:top w:w="0" w:type="dxa"/>
-          <w:bottom w:w="0" w:type="dxa"/>
-        </w:tblCellMar>
-      </w:tblPrEx>
       <w:tc>
         <w:tcPr>
           <w:tcW w:w="6379" w:type="dxa"/>
         </w:tcPr>
         <w:p>
+          <w:proofErr w:type="spellStart"/>
           <w:r>
             <w:t>Cooperativa</w:t>
           </w:r>
+          <w:proofErr w:type="spellEnd"/>
         </w:p>
       </w:tc>
       <w:tc>
@@ -2274,22 +2755,26 @@
       </w:tc>
     </w:tr>
     <w:tr>
-      <w:tblPrEx>
-        <w:tblCellMar>
-          <w:top w:w="0" w:type="dxa"/>
-          <w:bottom w:w="0" w:type="dxa"/>
-        </w:tblCellMar>
-      </w:tblPrEx>
       <w:tc>
         <w:tcPr>
           <w:tcW w:w="6379" w:type="dxa"/>
         </w:tcPr>
         <w:p>
-          <w:fldSimple w:instr=" TITLE  \* MERGEFORMAT ">
-            <w:r>
-              <w:t>Software Architecture Document</w:t>
-            </w:r>
-          </w:fldSimple>
+          <w:r>
+            <w:fldChar w:fldCharType="begin"/>
+          </w:r>
+          <w:r>
+            <w:instrText xml:space="preserve"> TITLE  \* MERGEFORMAT </w:instrText>
+          </w:r>
+          <w:r>
+            <w:fldChar w:fldCharType="separate"/>
+          </w:r>
+          <w:r>
+            <w:t>Software Architecture Document</w:t>
+          </w:r>
+          <w:r>
+            <w:fldChar w:fldCharType="end"/>
+          </w:r>
         </w:p>
       </w:tc>
       <w:tc>
@@ -2307,12 +2792,6 @@
       </w:tc>
     </w:tr>
     <w:tr>
-      <w:tblPrEx>
-        <w:tblCellMar>
-          <w:top w:w="0" w:type="dxa"/>
-          <w:bottom w:w="0" w:type="dxa"/>
-        </w:tblCellMar>
-      </w:tblPrEx>
       <w:tc>
         <w:tcPr>
           <w:tcW w:w="9558" w:type="dxa"/>
@@ -2623,6 +3102,233 @@
     </w:lvl>
   </w:abstractNum>
   <w:abstractNum w:abstractNumId="7" w15:restartNumberingAfterBreak="0">
+    <w:nsid w:val="264259CD"/>
+    <w:multiLevelType w:val="hybridMultilevel"/>
+    <w:tmpl w:val="CCBE273A"/>
+    <w:lvl w:ilvl="0" w:tplc="2C0A0001">
+      <w:start w:val="1"/>
+      <w:numFmt w:val="bullet"/>
+      <w:lvlText w:val=""/>
+      <w:lvlJc w:val="left"/>
+      <w:pPr>
+        <w:ind w:left="1440" w:hanging="360"/>
+      </w:pPr>
+      <w:rPr>
+        <w:rFonts w:ascii="Symbol" w:hAnsi="Symbol" w:hint="default"/>
+      </w:rPr>
+    </w:lvl>
+    <w:lvl w:ilvl="1" w:tplc="2C0A0003" w:tentative="1">
+      <w:start w:val="1"/>
+      <w:numFmt w:val="bullet"/>
+      <w:lvlText w:val="o"/>
+      <w:lvlJc w:val="left"/>
+      <w:pPr>
+        <w:ind w:left="2160" w:hanging="360"/>
+      </w:pPr>
+      <w:rPr>
+        <w:rFonts w:ascii="Courier New" w:hAnsi="Courier New" w:cs="Courier New" w:hint="default"/>
+      </w:rPr>
+    </w:lvl>
+    <w:lvl w:ilvl="2" w:tplc="2C0A0005" w:tentative="1">
+      <w:start w:val="1"/>
+      <w:numFmt w:val="bullet"/>
+      <w:lvlText w:val=""/>
+      <w:lvlJc w:val="left"/>
+      <w:pPr>
+        <w:ind w:left="2880" w:hanging="360"/>
+      </w:pPr>
+      <w:rPr>
+        <w:rFonts w:ascii="Wingdings" w:hAnsi="Wingdings" w:hint="default"/>
+      </w:rPr>
+    </w:lvl>
+    <w:lvl w:ilvl="3" w:tplc="2C0A0001" w:tentative="1">
+      <w:start w:val="1"/>
+      <w:numFmt w:val="bullet"/>
+      <w:lvlText w:val=""/>
+      <w:lvlJc w:val="left"/>
+      <w:pPr>
+        <w:ind w:left="3600" w:hanging="360"/>
+      </w:pPr>
+      <w:rPr>
+        <w:rFonts w:ascii="Symbol" w:hAnsi="Symbol" w:hint="default"/>
+      </w:rPr>
+    </w:lvl>
+    <w:lvl w:ilvl="4" w:tplc="2C0A0003" w:tentative="1">
+      <w:start w:val="1"/>
+      <w:numFmt w:val="bullet"/>
+      <w:lvlText w:val="o"/>
+      <w:lvlJc w:val="left"/>
+      <w:pPr>
+        <w:ind w:left="4320" w:hanging="360"/>
+      </w:pPr>
+      <w:rPr>
+        <w:rFonts w:ascii="Courier New" w:hAnsi="Courier New" w:cs="Courier New" w:hint="default"/>
+      </w:rPr>
+    </w:lvl>
+    <w:lvl w:ilvl="5" w:tplc="2C0A0005" w:tentative="1">
+      <w:start w:val="1"/>
+      <w:numFmt w:val="bullet"/>
+      <w:lvlText w:val=""/>
+      <w:lvlJc w:val="left"/>
+      <w:pPr>
+        <w:ind w:left="5040" w:hanging="360"/>
+      </w:pPr>
+      <w:rPr>
+        <w:rFonts w:ascii="Wingdings" w:hAnsi="Wingdings" w:hint="default"/>
+      </w:rPr>
+    </w:lvl>
+    <w:lvl w:ilvl="6" w:tplc="2C0A0001" w:tentative="1">
+      <w:start w:val="1"/>
+      <w:numFmt w:val="bullet"/>
+      <w:lvlText w:val=""/>
+      <w:lvlJc w:val="left"/>
+      <w:pPr>
+        <w:ind w:left="5760" w:hanging="360"/>
+      </w:pPr>
+      <w:rPr>
+        <w:rFonts w:ascii="Symbol" w:hAnsi="Symbol" w:hint="default"/>
+      </w:rPr>
+    </w:lvl>
+    <w:lvl w:ilvl="7" w:tplc="2C0A0003" w:tentative="1">
+      <w:start w:val="1"/>
+      <w:numFmt w:val="bullet"/>
+      <w:lvlText w:val="o"/>
+      <w:lvlJc w:val="left"/>
+      <w:pPr>
+        <w:ind w:left="6480" w:hanging="360"/>
+      </w:pPr>
+      <w:rPr>
+        <w:rFonts w:ascii="Courier New" w:hAnsi="Courier New" w:cs="Courier New" w:hint="default"/>
+      </w:rPr>
+    </w:lvl>
+    <w:lvl w:ilvl="8" w:tplc="2C0A0005" w:tentative="1">
+      <w:start w:val="1"/>
+      <w:numFmt w:val="bullet"/>
+      <w:lvlText w:val=""/>
+      <w:lvlJc w:val="left"/>
+      <w:pPr>
+        <w:ind w:left="7200" w:hanging="360"/>
+      </w:pPr>
+      <w:rPr>
+        <w:rFonts w:ascii="Wingdings" w:hAnsi="Wingdings" w:hint="default"/>
+      </w:rPr>
+    </w:lvl>
+  </w:abstractNum>
+  <w:abstractNum w:abstractNumId="8" w15:restartNumberingAfterBreak="0">
+    <w:nsid w:val="2D456C00"/>
+    <w:multiLevelType w:val="multilevel"/>
+    <w:tmpl w:val="15441A1A"/>
+    <w:lvl w:ilvl="0">
+      <w:start w:val="1"/>
+      <w:numFmt w:val="decimal"/>
+      <w:pStyle w:val="Bullet"/>
+      <w:lvlText w:val="%1."/>
+      <w:lvlJc w:val="left"/>
+      <w:pPr>
+        <w:tabs>
+          <w:tab w:val="num" w:pos="720"/>
+        </w:tabs>
+        <w:ind w:left="720" w:hanging="720"/>
+      </w:pPr>
+    </w:lvl>
+    <w:lvl w:ilvl="1">
+      <w:start w:val="1"/>
+      <w:numFmt w:val="decimal"/>
+      <w:lvlText w:val="%2."/>
+      <w:lvlJc w:val="left"/>
+      <w:pPr>
+        <w:tabs>
+          <w:tab w:val="num" w:pos="1440"/>
+        </w:tabs>
+        <w:ind w:left="1440" w:hanging="720"/>
+      </w:pPr>
+    </w:lvl>
+    <w:lvl w:ilvl="2">
+      <w:start w:val="1"/>
+      <w:numFmt w:val="decimal"/>
+      <w:lvlText w:val="%3."/>
+      <w:lvlJc w:val="left"/>
+      <w:pPr>
+        <w:tabs>
+          <w:tab w:val="num" w:pos="2160"/>
+        </w:tabs>
+        <w:ind w:left="2160" w:hanging="720"/>
+      </w:pPr>
+    </w:lvl>
+    <w:lvl w:ilvl="3">
+      <w:start w:val="1"/>
+      <w:numFmt w:val="decimal"/>
+      <w:lvlText w:val="%4."/>
+      <w:lvlJc w:val="left"/>
+      <w:pPr>
+        <w:tabs>
+          <w:tab w:val="num" w:pos="2880"/>
+        </w:tabs>
+        <w:ind w:left="2880" w:hanging="720"/>
+      </w:pPr>
+    </w:lvl>
+    <w:lvl w:ilvl="4">
+      <w:start w:val="1"/>
+      <w:numFmt w:val="decimal"/>
+      <w:lvlText w:val="%5."/>
+      <w:lvlJc w:val="left"/>
+      <w:pPr>
+        <w:tabs>
+          <w:tab w:val="num" w:pos="3600"/>
+        </w:tabs>
+        <w:ind w:left="3600" w:hanging="720"/>
+      </w:pPr>
+    </w:lvl>
+    <w:lvl w:ilvl="5">
+      <w:start w:val="1"/>
+      <w:numFmt w:val="decimal"/>
+      <w:lvlText w:val="%6."/>
+      <w:lvlJc w:val="left"/>
+      <w:pPr>
+        <w:tabs>
+          <w:tab w:val="num" w:pos="4320"/>
+        </w:tabs>
+        <w:ind w:left="4320" w:hanging="720"/>
+      </w:pPr>
+    </w:lvl>
+    <w:lvl w:ilvl="6">
+      <w:start w:val="1"/>
+      <w:numFmt w:val="decimal"/>
+      <w:lvlText w:val="%7."/>
+      <w:lvlJc w:val="left"/>
+      <w:pPr>
+        <w:tabs>
+          <w:tab w:val="num" w:pos="5040"/>
+        </w:tabs>
+        <w:ind w:left="5040" w:hanging="720"/>
+      </w:pPr>
+    </w:lvl>
+    <w:lvl w:ilvl="7">
+      <w:start w:val="1"/>
+      <w:numFmt w:val="decimal"/>
+      <w:lvlText w:val="%8."/>
+      <w:lvlJc w:val="left"/>
+      <w:pPr>
+        <w:tabs>
+          <w:tab w:val="num" w:pos="5760"/>
+        </w:tabs>
+        <w:ind w:left="5760" w:hanging="720"/>
+      </w:pPr>
+    </w:lvl>
+    <w:lvl w:ilvl="8">
+      <w:start w:val="1"/>
+      <w:numFmt w:val="decimal"/>
+      <w:lvlText w:val="%9."/>
+      <w:lvlJc w:val="left"/>
+      <w:pPr>
+        <w:tabs>
+          <w:tab w:val="num" w:pos="6480"/>
+        </w:tabs>
+        <w:ind w:left="6480" w:hanging="720"/>
+      </w:pPr>
+    </w:lvl>
+  </w:abstractNum>
+  <w:abstractNum w:abstractNumId="9" w15:restartNumberingAfterBreak="0">
     <w:nsid w:val="2D4B634E"/>
     <w:multiLevelType w:val="singleLevel"/>
     <w:tmpl w:val="04090001"/>
@@ -2642,7 +3348,7 @@
       </w:rPr>
     </w:lvl>
   </w:abstractNum>
-  <w:abstractNum w:abstractNumId="8" w15:restartNumberingAfterBreak="0">
+  <w:abstractNum w:abstractNumId="10" w15:restartNumberingAfterBreak="0">
     <w:nsid w:val="3195573B"/>
     <w:multiLevelType w:val="multilevel"/>
     <w:tmpl w:val="A478F7D4"/>
@@ -2755,7 +3461,7 @@
       </w:rPr>
     </w:lvl>
   </w:abstractNum>
-  <w:abstractNum w:abstractNumId="9" w15:restartNumberingAfterBreak="0">
+  <w:abstractNum w:abstractNumId="11" w15:restartNumberingAfterBreak="0">
     <w:nsid w:val="31DD2C45"/>
     <w:multiLevelType w:val="singleLevel"/>
     <w:tmpl w:val="04090001"/>
@@ -2775,7 +3481,7 @@
       </w:rPr>
     </w:lvl>
   </w:abstractNum>
-  <w:abstractNum w:abstractNumId="10" w15:restartNumberingAfterBreak="0">
+  <w:abstractNum w:abstractNumId="12" w15:restartNumberingAfterBreak="0">
     <w:nsid w:val="32982B51"/>
     <w:multiLevelType w:val="singleLevel"/>
     <w:tmpl w:val="04090001"/>
@@ -2795,7 +3501,7 @@
       </w:rPr>
     </w:lvl>
   </w:abstractNum>
-  <w:abstractNum w:abstractNumId="11" w15:restartNumberingAfterBreak="0">
+  <w:abstractNum w:abstractNumId="13" w15:restartNumberingAfterBreak="0">
     <w:nsid w:val="3375481C"/>
     <w:multiLevelType w:val="singleLevel"/>
     <w:tmpl w:val="E6747DA6"/>
@@ -2815,7 +3521,7 @@
       </w:rPr>
     </w:lvl>
   </w:abstractNum>
-  <w:abstractNum w:abstractNumId="12" w15:restartNumberingAfterBreak="0">
+  <w:abstractNum w:abstractNumId="14" w15:restartNumberingAfterBreak="0">
     <w:nsid w:val="369D5471"/>
     <w:multiLevelType w:val="singleLevel"/>
     <w:tmpl w:val="04090001"/>
@@ -2835,7 +3541,7 @@
       </w:rPr>
     </w:lvl>
   </w:abstractNum>
-  <w:abstractNum w:abstractNumId="13" w15:restartNumberingAfterBreak="0">
+  <w:abstractNum w:abstractNumId="15" w15:restartNumberingAfterBreak="0">
     <w:nsid w:val="39AB03A1"/>
     <w:multiLevelType w:val="hybridMultilevel"/>
     <w:tmpl w:val="EC0AD80E"/>
@@ -2948,7 +3654,7 @@
       </w:rPr>
     </w:lvl>
   </w:abstractNum>
-  <w:abstractNum w:abstractNumId="14" w15:restartNumberingAfterBreak="0">
+  <w:abstractNum w:abstractNumId="16" w15:restartNumberingAfterBreak="0">
     <w:nsid w:val="42B97F7B"/>
     <w:multiLevelType w:val="singleLevel"/>
     <w:tmpl w:val="04090001"/>
@@ -2968,7 +3674,7 @@
       </w:rPr>
     </w:lvl>
   </w:abstractNum>
-  <w:abstractNum w:abstractNumId="15" w15:restartNumberingAfterBreak="0">
+  <w:abstractNum w:abstractNumId="17" w15:restartNumberingAfterBreak="0">
     <w:nsid w:val="49E170D0"/>
     <w:multiLevelType w:val="singleLevel"/>
     <w:tmpl w:val="04090001"/>
@@ -2988,7 +3694,7 @@
       </w:rPr>
     </w:lvl>
   </w:abstractNum>
-  <w:abstractNum w:abstractNumId="16" w15:restartNumberingAfterBreak="0">
+  <w:abstractNum w:abstractNumId="18" w15:restartNumberingAfterBreak="0">
     <w:nsid w:val="4F64732B"/>
     <w:multiLevelType w:val="singleLevel"/>
     <w:tmpl w:val="04090001"/>
@@ -3008,7 +3714,7 @@
       </w:rPr>
     </w:lvl>
   </w:abstractNum>
-  <w:abstractNum w:abstractNumId="17" w15:restartNumberingAfterBreak="0">
+  <w:abstractNum w:abstractNumId="19" w15:restartNumberingAfterBreak="0">
     <w:nsid w:val="52DF734E"/>
     <w:multiLevelType w:val="singleLevel"/>
     <w:tmpl w:val="04090001"/>
@@ -3028,7 +3734,7 @@
       </w:rPr>
     </w:lvl>
   </w:abstractNum>
-  <w:abstractNum w:abstractNumId="18" w15:restartNumberingAfterBreak="0">
+  <w:abstractNum w:abstractNumId="20" w15:restartNumberingAfterBreak="0">
     <w:nsid w:val="6D2F7D46"/>
     <w:multiLevelType w:val="singleLevel"/>
     <w:tmpl w:val="04090001"/>
@@ -3048,7 +3754,7 @@
       </w:rPr>
     </w:lvl>
   </w:abstractNum>
-  <w:abstractNum w:abstractNumId="19" w15:restartNumberingAfterBreak="0">
+  <w:abstractNum w:abstractNumId="21" w15:restartNumberingAfterBreak="0">
     <w:nsid w:val="71F21F2A"/>
     <w:multiLevelType w:val="singleLevel"/>
     <w:tmpl w:val="04090001"/>
@@ -3068,7 +3774,7 @@
       </w:rPr>
     </w:lvl>
   </w:abstractNum>
-  <w:abstractNum w:abstractNumId="20" w15:restartNumberingAfterBreak="0">
+  <w:abstractNum w:abstractNumId="22" w15:restartNumberingAfterBreak="0">
     <w:nsid w:val="743601FB"/>
     <w:multiLevelType w:val="singleLevel"/>
     <w:tmpl w:val="04090001"/>
@@ -3088,7 +3794,7 @@
       </w:rPr>
     </w:lvl>
   </w:abstractNum>
-  <w:abstractNum w:abstractNumId="21" w15:restartNumberingAfterBreak="0">
+  <w:abstractNum w:abstractNumId="23" w15:restartNumberingAfterBreak="0">
     <w:nsid w:val="756150CA"/>
     <w:multiLevelType w:val="singleLevel"/>
     <w:tmpl w:val="04090001"/>
@@ -3108,7 +3814,7 @@
       </w:rPr>
     </w:lvl>
   </w:abstractNum>
-  <w:abstractNum w:abstractNumId="22" w15:restartNumberingAfterBreak="0">
+  <w:abstractNum w:abstractNumId="24" w15:restartNumberingAfterBreak="0">
     <w:nsid w:val="7BE434D7"/>
     <w:multiLevelType w:val="singleLevel"/>
     <w:tmpl w:val="04090001"/>
@@ -3132,16 +3838,16 @@
     <w:abstractNumId w:val="0"/>
   </w:num>
   <w:num w:numId="2">
-    <w:abstractNumId w:val="11"/>
+    <w:abstractNumId w:val="13"/>
   </w:num>
   <w:num w:numId="3">
-    <w:abstractNumId w:val="22"/>
+    <w:abstractNumId w:val="24"/>
   </w:num>
   <w:num w:numId="4">
-    <w:abstractNumId w:val="17"/>
+    <w:abstractNumId w:val="19"/>
   </w:num>
   <w:num w:numId="5">
-    <w:abstractNumId w:val="16"/>
+    <w:abstractNumId w:val="18"/>
   </w:num>
   <w:num w:numId="6">
     <w:abstractNumId w:val="1"/>
@@ -3164,37 +3870,37 @@
     <w:abstractNumId w:val="2"/>
   </w:num>
   <w:num w:numId="8">
-    <w:abstractNumId w:val="21"/>
+    <w:abstractNumId w:val="23"/>
   </w:num>
   <w:num w:numId="9">
     <w:abstractNumId w:val="3"/>
   </w:num>
   <w:num w:numId="10">
+    <w:abstractNumId w:val="14"/>
+  </w:num>
+  <w:num w:numId="11">
     <w:abstractNumId w:val="12"/>
   </w:num>
-  <w:num w:numId="11">
-    <w:abstractNumId w:val="10"/>
-  </w:num>
   <w:num w:numId="12">
-    <w:abstractNumId w:val="20"/>
+    <w:abstractNumId w:val="22"/>
   </w:num>
   <w:num w:numId="13">
-    <w:abstractNumId w:val="9"/>
+    <w:abstractNumId w:val="11"/>
   </w:num>
   <w:num w:numId="14">
     <w:abstractNumId w:val="5"/>
   </w:num>
   <w:num w:numId="15">
-    <w:abstractNumId w:val="19"/>
+    <w:abstractNumId w:val="21"/>
   </w:num>
   <w:num w:numId="16">
-    <w:abstractNumId w:val="15"/>
+    <w:abstractNumId w:val="17"/>
   </w:num>
   <w:num w:numId="17">
     <w:abstractNumId w:val="6"/>
   </w:num>
   <w:num w:numId="18">
-    <w:abstractNumId w:val="14"/>
+    <w:abstractNumId w:val="16"/>
   </w:num>
   <w:num w:numId="19">
     <w:abstractNumId w:val="1"/>
@@ -3215,19 +3921,25 @@
     </w:lvlOverride>
   </w:num>
   <w:num w:numId="20">
-    <w:abstractNumId w:val="7"/>
+    <w:abstractNumId w:val="9"/>
   </w:num>
   <w:num w:numId="21">
-    <w:abstractNumId w:val="18"/>
+    <w:abstractNumId w:val="20"/>
   </w:num>
   <w:num w:numId="22">
     <w:abstractNumId w:val="4"/>
   </w:num>
   <w:num w:numId="23">
+    <w:abstractNumId w:val="10"/>
+  </w:num>
+  <w:num w:numId="24">
+    <w:abstractNumId w:val="15"/>
+  </w:num>
+  <w:num w:numId="25">
     <w:abstractNumId w:val="8"/>
   </w:num>
-  <w:num w:numId="24">
-    <w:abstractNumId w:val="13"/>
+  <w:num w:numId="26">
+    <w:abstractNumId w:val="7"/>
   </w:num>
 </w:numbering>
 </file>
@@ -3792,7 +4504,9 @@
   </w:style>
   <w:style w:type="character" w:default="1" w:styleId="Fuentedeprrafopredeter">
     <w:name w:val="Default Paragraph Font"/>
+    <w:uiPriority w:val="1"/>
     <w:semiHidden/>
+    <w:unhideWhenUsed/>
   </w:style>
   <w:style w:type="table" w:default="1" w:styleId="Tablanormal">
     <w:name w:val="Normal Table"/>
@@ -4144,13 +4858,13 @@
     <w:pPr>
       <w:widowControl/>
       <w:numPr>
-        <w:numId w:val="81"/>
+        <w:numId w:val="25"/>
       </w:numPr>
       <w:tabs>
         <w:tab w:val="left" w:pos="720"/>
       </w:tabs>
       <w:spacing w:before="120" w:line="240" w:lineRule="auto"/>
-      <w:ind w:left="720" w:right="360"/>
+      <w:ind w:right="360"/>
       <w:jc w:val="both"/>
     </w:pPr>
     <w:rPr>

</xml_diff>